<commit_message>
Updated the Home component with new functionalities
</commit_message>
<xml_diff>
--- a/public/Ganesh Agrahari Resume.docx
+++ b/public/Ganesh Agrahari Resume.docx
@@ -16,21 +16,7 @@
           <w:sz w:val="32"/>
           <w:szCs w:val="32"/>
         </w:rPr>
-        <w:t>Ganesh A</w:t>
-      </w:r>
-      <w:r>
-        <w:rPr>
-          <w:sz w:val="32"/>
-          <w:szCs w:val="32"/>
-        </w:rPr>
-        <w:t>g</w:t>
-      </w:r>
-      <w:r>
-        <w:rPr>
-          <w:sz w:val="32"/>
-          <w:szCs w:val="32"/>
-        </w:rPr>
-        <w:t>rahari</w:t>
+        <w:t>Kajal Agrahari</w:t>
       </w:r>
     </w:p>
     <w:p>
@@ -38,10 +24,22 @@
         <w:jc w:val="center"/>
       </w:pPr>
       <w:r>
-        <w:t>Email: ganeshagrahari108@gmail.com | Phone: +919044232872 | Location: Lucknow, U</w:t>
+        <w:t xml:space="preserve">Email: </w:t>
       </w:r>
       <w:r>
-        <w:t xml:space="preserve">P  </w:t>
+        <w:t>miskajalagrahari</w:t>
+      </w:r>
+      <w:r>
+        <w:t>@gmail.com | Phone: +91</w:t>
+      </w:r>
+      <w:r>
+        <w:t>7390979243</w:t>
+      </w:r>
+      <w:r>
+        <w:t xml:space="preserve"> | Location: </w:t>
+      </w:r>
+      <w:r>
+        <w:t>Gurugram, HR</w:t>
       </w:r>
     </w:p>
     <w:p>
@@ -161,10 +159,7 @@
         </w:r>
       </w:hyperlink>
       <w:r>
-        <w:t xml:space="preserve"> </w:t>
-      </w:r>
-      <w:r>
-        <w:t xml:space="preserve">                           </w:t>
+        <w:t xml:space="preserve">                            </w:t>
       </w:r>
       <w:hyperlink r:id="rId11" w:history="1">
         <w:r>
@@ -423,18 +418,10 @@
         </w:numPr>
       </w:pPr>
       <w:r>
-        <w:t xml:space="preserve">Exploring AI, Stock </w:t>
-      </w:r>
-      <w:proofErr w:type="gramStart"/>
-      <w:r>
-        <w:t>Market</w:t>
+        <w:t>Exploring AI, Stock Market</w:t>
       </w:r>
       <w:r>
-        <w:t>(</w:t>
-      </w:r>
-      <w:proofErr w:type="gramEnd"/>
-      <w:r>
-        <w:t>Trading)</w:t>
+        <w:t>(Trading)</w:t>
       </w:r>
       <w:r>
         <w:t>, Foreign Affairs, Fitness, International Networking</w:t>
@@ -2690,6 +2677,7 @@
   <w:style w:type="character" w:default="1" w:styleId="DefaultParagraphFont">
     <w:name w:val="Default Paragraph Font"/>
     <w:uiPriority w:val="1"/>
+    <w:semiHidden/>
     <w:unhideWhenUsed/>
   </w:style>
   <w:style w:type="table" w:default="1" w:styleId="TableNormal">

</xml_diff>